<commit_message>
BIG FAT documentatie PUSH
</commit_message>
<xml_diff>
--- a/Documentatie Fifa/Fase 3/Testen & ontwerpen/Technische_test_C#.docx
+++ b/Documentatie Fifa/Fase 3/Testen & ontwerpen/Technische_test_C#.docx
@@ -1,6 +1,6 @@
 
 <file path=word/document.xml><?xml version="1.0" encoding="utf-8"?>
-<w:document xmlns:wpc="http://schemas.microsoft.com/office/word/2010/wordprocessingCanvas" xmlns:mc="http://schemas.openxmlformats.org/markup-compatibility/2006" xmlns:o="urn:schemas-microsoft-com:office:office" xmlns:r="http://schemas.openxmlformats.org/officeDocument/2006/relationships" xmlns:m="http://schemas.openxmlformats.org/officeDocument/2006/math" xmlns:v="urn:schemas-microsoft-com:vml" xmlns:wp14="http://schemas.microsoft.com/office/word/2010/wordprocessingDrawing" xmlns:wp="http://schemas.openxmlformats.org/drawingml/2006/wordprocessingDrawing" xmlns:w10="urn:schemas-microsoft-com:office:word" xmlns:w="http://schemas.openxmlformats.org/wordprocessingml/2006/main" xmlns:w14="http://schemas.microsoft.com/office/word/2010/wordml" xmlns:w15="http://schemas.microsoft.com/office/word/2012/wordml" xmlns:wpg="http://schemas.microsoft.com/office/word/2010/wordprocessingGroup" xmlns:wpi="http://schemas.microsoft.com/office/word/2010/wordprocessingInk" xmlns:wne="http://schemas.microsoft.com/office/word/2006/wordml" xmlns:wps="http://schemas.microsoft.com/office/word/2010/wordprocessingShape" mc:Ignorable="w14 w15 wp14">
+<w:document xmlns:wpc="http://schemas.microsoft.com/office/word/2010/wordprocessingCanvas" xmlns:cx="http://schemas.microsoft.com/office/drawing/2014/chartex" xmlns:cx1="http://schemas.microsoft.com/office/drawing/2015/9/8/chartex" xmlns:cx2="http://schemas.microsoft.com/office/drawing/2015/10/21/chartex" xmlns:cx3="http://schemas.microsoft.com/office/drawing/2016/5/9/chartex" xmlns:cx4="http://schemas.microsoft.com/office/drawing/2016/5/10/chartex" xmlns:cx5="http://schemas.microsoft.com/office/drawing/2016/5/11/chartex" xmlns:cx6="http://schemas.microsoft.com/office/drawing/2016/5/12/chartex" xmlns:cx7="http://schemas.microsoft.com/office/drawing/2016/5/13/chartex" xmlns:cx8="http://schemas.microsoft.com/office/drawing/2016/5/14/chartex" xmlns:mc="http://schemas.openxmlformats.org/markup-compatibility/2006" xmlns:aink="http://schemas.microsoft.com/office/drawing/2016/ink" xmlns:o="urn:schemas-microsoft-com:office:office" xmlns:r="http://schemas.openxmlformats.org/officeDocument/2006/relationships" xmlns:m="http://schemas.openxmlformats.org/officeDocument/2006/math" xmlns:v="urn:schemas-microsoft-com:vml" xmlns:wp14="http://schemas.microsoft.com/office/word/2010/wordprocessingDrawing" xmlns:wp="http://schemas.openxmlformats.org/drawingml/2006/wordprocessingDrawing" xmlns:w10="urn:schemas-microsoft-com:office:word" xmlns:w="http://schemas.openxmlformats.org/wordprocessingml/2006/main" xmlns:w14="http://schemas.microsoft.com/office/word/2010/wordml" xmlns:w15="http://schemas.microsoft.com/office/word/2012/wordml" xmlns:w16se="http://schemas.microsoft.com/office/word/2015/wordml/symex" xmlns:wpg="http://schemas.microsoft.com/office/word/2010/wordprocessingGroup" xmlns:wpi="http://schemas.microsoft.com/office/word/2010/wordprocessingInk" xmlns:wne="http://schemas.microsoft.com/office/word/2006/wordml" xmlns:wps="http://schemas.microsoft.com/office/word/2010/wordprocessingShape" mc:Ignorable="w14 w15 w16se wp14">
   <w:body>
     <w:sdt>
       <w:sdtPr>
@@ -274,7 +274,7 @@
                   </wp:anchor>
                 </w:drawing>
               </mc:Choice>
-              <mc:Fallback xmlns:w16se="http://schemas.microsoft.com/office/word/2015/wordml/symex" xmlns:cx8="http://schemas.microsoft.com/office/drawing/2016/5/14/chartex" xmlns:cx7="http://schemas.microsoft.com/office/drawing/2016/5/13/chartex" xmlns:cx6="http://schemas.microsoft.com/office/drawing/2016/5/12/chartex" xmlns:cx5="http://schemas.microsoft.com/office/drawing/2016/5/11/chartex" xmlns:cx4="http://schemas.microsoft.com/office/drawing/2016/5/10/chartex" xmlns:cx3="http://schemas.microsoft.com/office/drawing/2016/5/9/chartex" xmlns:cx2="http://schemas.microsoft.com/office/drawing/2015/10/21/chartex" xmlns:cx1="http://schemas.microsoft.com/office/drawing/2015/9/8/chartex" xmlns:cx="http://schemas.microsoft.com/office/drawing/2014/chartex">
+              <mc:Fallback>
                 <w:pict>
                   <v:group w14:anchorId="44319CF1" id="Groep 149" o:spid="_x0000_s1026" style="position:absolute;margin-left:0;margin-top:0;width:8in;height:95.7pt;z-index:251662336;mso-width-percent:941;mso-height-percent:121;mso-top-percent:23;mso-position-horizontal:center;mso-position-horizontal-relative:page;mso-position-vertical-relative:page;mso-width-percent:941;mso-height-percent:121;mso-top-percent:23" coordorigin="" coordsize="73152,12161" o:gfxdata="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">
                     <v:shape id="Rechthoek 51" o:spid="_x0000_s1027" style="position:absolute;width:73152;height:11303;visibility:visible;mso-wrap-style:square;v-text-anchor:middle" coordsize="7312660,1129665" o:gfxdata="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" path="m,l7312660,r,1129665l3619500,733425,,1091565,,xe" fillcolor="#5b9bd5 [3204]" stroked="f" strokeweight="1pt">
@@ -447,7 +447,7 @@
                   </wp:anchor>
                 </w:drawing>
               </mc:Choice>
-              <mc:Fallback xmlns:w16se="http://schemas.microsoft.com/office/word/2015/wordml/symex" xmlns:cx8="http://schemas.microsoft.com/office/drawing/2016/5/14/chartex" xmlns:cx7="http://schemas.microsoft.com/office/drawing/2016/5/13/chartex" xmlns:cx6="http://schemas.microsoft.com/office/drawing/2016/5/12/chartex" xmlns:cx5="http://schemas.microsoft.com/office/drawing/2016/5/11/chartex" xmlns:cx4="http://schemas.microsoft.com/office/drawing/2016/5/10/chartex" xmlns:cx3="http://schemas.microsoft.com/office/drawing/2016/5/9/chartex" xmlns:cx2="http://schemas.microsoft.com/office/drawing/2015/10/21/chartex" xmlns:cx1="http://schemas.microsoft.com/office/drawing/2015/9/8/chartex" xmlns:cx="http://schemas.microsoft.com/office/drawing/2014/chartex">
+              <mc:Fallback>
                 <w:pict>
                   <v:shapetype id="_x0000_t202" coordsize="21600,21600" o:spt="202" path="m,l,21600r21600,l21600,xe">
                     <v:stroke joinstyle="miter"/>
@@ -683,10 +683,6 @@
               </mc:Choice>
               <mc:Fallback>
                 <w:pict>
-                  <v:shapetype id="_x0000_t202" coordsize="21600,21600" o:spt="202" path="m,l,21600r21600,l21600,xe">
-                    <v:stroke joinstyle="miter"/>
-                    <v:path gradientshapeok="t" o:connecttype="rect"/>
-                  </v:shapetype>
                   <v:shape id="Tekstvak 153" o:spid="_x0000_s1027" type="#_x0000_t202" style="position:absolute;margin-left:0;margin-top:0;width:8in;height:79.5pt;z-index:251661312;visibility:visible;mso-wrap-style:square;mso-width-percent:941;mso-height-percent:100;mso-top-percent:700;mso-wrap-distance-left:9pt;mso-wrap-distance-top:0;mso-wrap-distance-right:9pt;mso-wrap-distance-bottom:0;mso-position-horizontal:center;mso-position-horizontal-relative:page;mso-position-vertical-relative:page;mso-width-percent:941;mso-height-percent:100;mso-top-percent:700;mso-width-relative:page;mso-height-relative:page;v-text-anchor:top" o:gfxdata="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" filled="f" stroked="f" strokeweight=".5pt">
                     <v:textbox style="mso-fit-shape-to-text:t" inset="126pt,0,54pt,0">
                       <w:txbxContent>
@@ -1220,6 +1216,8 @@
         </w:rPr>
         <w:br w:type="page"/>
       </w:r>
+      <w:bookmarkStart w:id="0" w:name="_GoBack"/>
+      <w:bookmarkEnd w:id="0"/>
     </w:p>
     <w:p>
       <w:pPr>
@@ -1233,7 +1231,7 @@
           <w:lang w:val="nl-NL"/>
         </w:rPr>
       </w:pPr>
-      <w:bookmarkStart w:id="0" w:name="_Toc482869973"/>
+      <w:bookmarkStart w:id="1" w:name="_Toc482869973"/>
       <w:r>
         <w:rPr>
           <w:rFonts w:ascii="Times New Roman" w:hAnsi="Times New Roman" w:cs="Times New Roman"/>
@@ -1242,7 +1240,7 @@
         <w:lastRenderedPageBreak/>
         <w:t>Technische Test C#</w:t>
       </w:r>
-      <w:bookmarkEnd w:id="0"/>
+      <w:bookmarkEnd w:id="1"/>
     </w:p>
     <w:p>
       <w:pPr>
@@ -1263,8 +1261,6 @@
         </w:rPr>
         <w:t>Deze test worden er punten gemaakt  voor de applicatie van C#</w:t>
       </w:r>
-      <w:bookmarkStart w:id="1" w:name="_GoBack"/>
-      <w:bookmarkEnd w:id="1"/>
     </w:p>
     <w:p>
       <w:pPr>
@@ -1389,7 +1385,19 @@
         <w:rPr>
           <w:lang w:val="nl-NL"/>
         </w:rPr>
-        <w:t>Bidden</w:t>
+        <w:t>Bi</w:t>
+      </w:r>
+      <w:r>
+        <w:rPr>
+          <w:lang w:val="nl-NL"/>
+        </w:rPr>
+        <w:t>ed</w:t>
+      </w:r>
+      <w:r>
+        <w:rPr>
+          <w:lang w:val="nl-NL"/>
+        </w:rPr>
+        <w:t>en</w:t>
       </w:r>
     </w:p>
     <w:p>
@@ -1505,6 +1513,498 @@
         </w:rPr>
         <w:t>Saldo word voor elke bod nagekeken als het nog kan betalen en/of blut is</w:t>
       </w:r>
+    </w:p>
+    <w:p>
+      <w:pPr>
+        <w:rPr>
+          <w:lang w:val="nl-NL"/>
+        </w:rPr>
+      </w:pPr>
+    </w:p>
+    <w:tbl>
+      <w:tblPr>
+        <w:tblStyle w:val="Tabelraster"/>
+        <w:tblW w:w="0" w:type="auto"/>
+        <w:tblLook w:val="04A0" w:firstRow="1" w:lastRow="0" w:firstColumn="1" w:lastColumn="0" w:noHBand="0" w:noVBand="1"/>
+      </w:tblPr>
+      <w:tblGrid>
+        <w:gridCol w:w="7915"/>
+        <w:gridCol w:w="720"/>
+        <w:gridCol w:w="715"/>
+      </w:tblGrid>
+      <w:tr>
+        <w:tc>
+          <w:tcPr>
+            <w:tcW w:w="7915" w:type="dxa"/>
+          </w:tcPr>
+          <w:p>
+            <w:pPr>
+              <w:rPr>
+                <w:lang w:val="nl-NL"/>
+              </w:rPr>
+            </w:pPr>
+            <w:r>
+              <w:rPr>
+                <w:lang w:val="nl-NL"/>
+              </w:rPr>
+              <w:t>Vragen</w:t>
+            </w:r>
+          </w:p>
+        </w:tc>
+        <w:tc>
+          <w:tcPr>
+            <w:tcW w:w="720" w:type="dxa"/>
+          </w:tcPr>
+          <w:p>
+            <w:pPr>
+              <w:rPr>
+                <w:lang w:val="nl-NL"/>
+              </w:rPr>
+            </w:pPr>
+            <w:r>
+              <w:rPr>
+                <w:lang w:val="nl-NL"/>
+              </w:rPr>
+              <w:t>Ja</w:t>
+            </w:r>
+          </w:p>
+        </w:tc>
+        <w:tc>
+          <w:tcPr>
+            <w:tcW w:w="715" w:type="dxa"/>
+          </w:tcPr>
+          <w:p>
+            <w:pPr>
+              <w:rPr>
+                <w:lang w:val="nl-NL"/>
+              </w:rPr>
+            </w:pPr>
+            <w:r>
+              <w:rPr>
+                <w:lang w:val="nl-NL"/>
+              </w:rPr>
+              <w:t>Nee</w:t>
+            </w:r>
+          </w:p>
+        </w:tc>
+      </w:tr>
+      <w:tr>
+        <w:tc>
+          <w:tcPr>
+            <w:tcW w:w="7915" w:type="dxa"/>
+          </w:tcPr>
+          <w:p>
+            <w:pPr>
+              <w:rPr>
+                <w:lang w:val="nl-NL"/>
+              </w:rPr>
+            </w:pPr>
+            <w:r>
+              <w:rPr>
+                <w:lang w:val="nl-NL"/>
+              </w:rPr>
+              <w:t>Krijg je als je op het goede team hebt gegokt en de goede score hebt voorspeld drie dubbele punten terug?</w:t>
+            </w:r>
+          </w:p>
+        </w:tc>
+        <w:tc>
+          <w:tcPr>
+            <w:tcW w:w="720" w:type="dxa"/>
+          </w:tcPr>
+          <w:p>
+            <w:pPr>
+              <w:rPr>
+                <w:lang w:val="nl-NL"/>
+              </w:rPr>
+            </w:pPr>
+          </w:p>
+        </w:tc>
+        <w:tc>
+          <w:tcPr>
+            <w:tcW w:w="715" w:type="dxa"/>
+          </w:tcPr>
+          <w:p>
+            <w:pPr>
+              <w:rPr>
+                <w:lang w:val="nl-NL"/>
+              </w:rPr>
+            </w:pPr>
+          </w:p>
+        </w:tc>
+      </w:tr>
+      <w:tr>
+        <w:tc>
+          <w:tcPr>
+            <w:tcW w:w="7915" w:type="dxa"/>
+          </w:tcPr>
+          <w:p>
+            <w:pPr>
+              <w:rPr>
+                <w:lang w:val="nl-NL"/>
+              </w:rPr>
+            </w:pPr>
+            <w:r>
+              <w:rPr>
+                <w:lang w:val="nl-NL"/>
+              </w:rPr>
+              <w:t>Krijg je als je op het goede team hebt gegokt maar niet de goede uitslag alsnog de dubbele punten terug?</w:t>
+            </w:r>
+          </w:p>
+        </w:tc>
+        <w:tc>
+          <w:tcPr>
+            <w:tcW w:w="720" w:type="dxa"/>
+          </w:tcPr>
+          <w:p>
+            <w:pPr>
+              <w:rPr>
+                <w:lang w:val="nl-NL"/>
+              </w:rPr>
+            </w:pPr>
+          </w:p>
+        </w:tc>
+        <w:tc>
+          <w:tcPr>
+            <w:tcW w:w="715" w:type="dxa"/>
+          </w:tcPr>
+          <w:p>
+            <w:pPr>
+              <w:rPr>
+                <w:lang w:val="nl-NL"/>
+              </w:rPr>
+            </w:pPr>
+          </w:p>
+        </w:tc>
+      </w:tr>
+      <w:tr>
+        <w:tc>
+          <w:tcPr>
+            <w:tcW w:w="7915" w:type="dxa"/>
+          </w:tcPr>
+          <w:p>
+            <w:pPr>
+              <w:rPr>
+                <w:lang w:val="nl-NL"/>
+              </w:rPr>
+            </w:pPr>
+            <w:r>
+              <w:rPr>
+                <w:lang w:val="nl-NL"/>
+              </w:rPr>
+              <w:t>Krijg je als je helemaal niet goed gegokt hebt worden dan je ingezette punten eraf gehaald?</w:t>
+            </w:r>
+          </w:p>
+        </w:tc>
+        <w:tc>
+          <w:tcPr>
+            <w:tcW w:w="720" w:type="dxa"/>
+          </w:tcPr>
+          <w:p>
+            <w:pPr>
+              <w:rPr>
+                <w:lang w:val="nl-NL"/>
+              </w:rPr>
+            </w:pPr>
+          </w:p>
+        </w:tc>
+        <w:tc>
+          <w:tcPr>
+            <w:tcW w:w="715" w:type="dxa"/>
+          </w:tcPr>
+          <w:p>
+            <w:pPr>
+              <w:rPr>
+                <w:lang w:val="nl-NL"/>
+              </w:rPr>
+            </w:pPr>
+          </w:p>
+        </w:tc>
+      </w:tr>
+      <w:tr>
+        <w:tc>
+          <w:tcPr>
+            <w:tcW w:w="7915" w:type="dxa"/>
+          </w:tcPr>
+          <w:p>
+            <w:pPr>
+              <w:rPr>
+                <w:lang w:val="nl-NL"/>
+              </w:rPr>
+            </w:pPr>
+            <w:r>
+              <w:rPr>
+                <w:lang w:val="nl-NL"/>
+              </w:rPr>
+              <w:t>Kan je een CSV importeren?</w:t>
+            </w:r>
+          </w:p>
+        </w:tc>
+        <w:tc>
+          <w:tcPr>
+            <w:tcW w:w="720" w:type="dxa"/>
+          </w:tcPr>
+          <w:p>
+            <w:pPr>
+              <w:rPr>
+                <w:lang w:val="nl-NL"/>
+              </w:rPr>
+            </w:pPr>
+          </w:p>
+        </w:tc>
+        <w:tc>
+          <w:tcPr>
+            <w:tcW w:w="715" w:type="dxa"/>
+          </w:tcPr>
+          <w:p>
+            <w:pPr>
+              <w:rPr>
+                <w:lang w:val="nl-NL"/>
+              </w:rPr>
+            </w:pPr>
+          </w:p>
+        </w:tc>
+      </w:tr>
+      <w:tr>
+        <w:tc>
+          <w:tcPr>
+            <w:tcW w:w="7915" w:type="dxa"/>
+          </w:tcPr>
+          <w:p>
+            <w:pPr>
+              <w:rPr>
+                <w:lang w:val="nl-NL"/>
+              </w:rPr>
+            </w:pPr>
+            <w:r>
+              <w:rPr>
+                <w:lang w:val="nl-NL"/>
+              </w:rPr>
+              <w:t>Werkt het inlog systeem?</w:t>
+            </w:r>
+          </w:p>
+        </w:tc>
+        <w:tc>
+          <w:tcPr>
+            <w:tcW w:w="720" w:type="dxa"/>
+          </w:tcPr>
+          <w:p>
+            <w:pPr>
+              <w:rPr>
+                <w:lang w:val="nl-NL"/>
+              </w:rPr>
+            </w:pPr>
+          </w:p>
+        </w:tc>
+        <w:tc>
+          <w:tcPr>
+            <w:tcW w:w="715" w:type="dxa"/>
+          </w:tcPr>
+          <w:p>
+            <w:pPr>
+              <w:rPr>
+                <w:lang w:val="nl-NL"/>
+              </w:rPr>
+            </w:pPr>
+          </w:p>
+        </w:tc>
+      </w:tr>
+      <w:tr>
+        <w:tc>
+          <w:tcPr>
+            <w:tcW w:w="7915" w:type="dxa"/>
+          </w:tcPr>
+          <w:p>
+            <w:pPr>
+              <w:rPr>
+                <w:lang w:val="nl-NL"/>
+              </w:rPr>
+            </w:pPr>
+            <w:r>
+              <w:rPr>
+                <w:lang w:val="nl-NL"/>
+              </w:rPr>
+              <w:t>Werkt het registeren?</w:t>
+            </w:r>
+          </w:p>
+        </w:tc>
+        <w:tc>
+          <w:tcPr>
+            <w:tcW w:w="720" w:type="dxa"/>
+          </w:tcPr>
+          <w:p>
+            <w:pPr>
+              <w:rPr>
+                <w:lang w:val="nl-NL"/>
+              </w:rPr>
+            </w:pPr>
+          </w:p>
+        </w:tc>
+        <w:tc>
+          <w:tcPr>
+            <w:tcW w:w="715" w:type="dxa"/>
+          </w:tcPr>
+          <w:p>
+            <w:pPr>
+              <w:rPr>
+                <w:lang w:val="nl-NL"/>
+              </w:rPr>
+            </w:pPr>
+          </w:p>
+        </w:tc>
+      </w:tr>
+      <w:tr>
+        <w:tc>
+          <w:tcPr>
+            <w:tcW w:w="7915" w:type="dxa"/>
+          </w:tcPr>
+          <w:p>
+            <w:pPr>
+              <w:rPr>
+                <w:lang w:val="nl-NL"/>
+              </w:rPr>
+            </w:pPr>
+            <w:r>
+              <w:rPr>
+                <w:lang w:val="nl-NL"/>
+              </w:rPr>
+              <w:t>Werkt het show</w:t>
+            </w:r>
+            <w:r>
+              <w:rPr>
+                <w:lang w:val="nl-NL"/>
+              </w:rPr>
+              <w:t xml:space="preserve"> </w:t>
+            </w:r>
+            <w:proofErr w:type="spellStart"/>
+            <w:r>
+              <w:rPr>
+                <w:lang w:val="nl-NL"/>
+              </w:rPr>
+              <w:t>rankings</w:t>
+            </w:r>
+            <w:proofErr w:type="spellEnd"/>
+            <w:r>
+              <w:rPr>
+                <w:lang w:val="nl-NL"/>
+              </w:rPr>
+              <w:t xml:space="preserve"> systeem?</w:t>
+            </w:r>
+          </w:p>
+        </w:tc>
+        <w:tc>
+          <w:tcPr>
+            <w:tcW w:w="720" w:type="dxa"/>
+          </w:tcPr>
+          <w:p>
+            <w:pPr>
+              <w:rPr>
+                <w:lang w:val="nl-NL"/>
+              </w:rPr>
+            </w:pPr>
+          </w:p>
+        </w:tc>
+        <w:tc>
+          <w:tcPr>
+            <w:tcW w:w="715" w:type="dxa"/>
+          </w:tcPr>
+          <w:p>
+            <w:pPr>
+              <w:rPr>
+                <w:lang w:val="nl-NL"/>
+              </w:rPr>
+            </w:pPr>
+          </w:p>
+        </w:tc>
+      </w:tr>
+      <w:tr>
+        <w:tc>
+          <w:tcPr>
+            <w:tcW w:w="7915" w:type="dxa"/>
+          </w:tcPr>
+          <w:p>
+            <w:pPr>
+              <w:rPr>
+                <w:lang w:val="nl-NL"/>
+              </w:rPr>
+            </w:pPr>
+            <w:r>
+              <w:rPr>
+                <w:lang w:val="nl-NL"/>
+              </w:rPr>
+              <w:t>Kun je nog bieden als je geen saldo meer over hebt?</w:t>
+            </w:r>
+          </w:p>
+        </w:tc>
+        <w:tc>
+          <w:tcPr>
+            <w:tcW w:w="720" w:type="dxa"/>
+          </w:tcPr>
+          <w:p>
+            <w:pPr>
+              <w:rPr>
+                <w:lang w:val="nl-NL"/>
+              </w:rPr>
+            </w:pPr>
+          </w:p>
+        </w:tc>
+        <w:tc>
+          <w:tcPr>
+            <w:tcW w:w="715" w:type="dxa"/>
+          </w:tcPr>
+          <w:p>
+            <w:pPr>
+              <w:rPr>
+                <w:lang w:val="nl-NL"/>
+              </w:rPr>
+            </w:pPr>
+          </w:p>
+        </w:tc>
+      </w:tr>
+      <w:tr>
+        <w:tc>
+          <w:tcPr>
+            <w:tcW w:w="7915" w:type="dxa"/>
+          </w:tcPr>
+          <w:p>
+            <w:pPr>
+              <w:rPr>
+                <w:lang w:val="nl-NL"/>
+              </w:rPr>
+            </w:pPr>
+          </w:p>
+        </w:tc>
+        <w:tc>
+          <w:tcPr>
+            <w:tcW w:w="720" w:type="dxa"/>
+          </w:tcPr>
+          <w:p>
+            <w:pPr>
+              <w:rPr>
+                <w:lang w:val="nl-NL"/>
+              </w:rPr>
+            </w:pPr>
+          </w:p>
+        </w:tc>
+        <w:tc>
+          <w:tcPr>
+            <w:tcW w:w="715" w:type="dxa"/>
+          </w:tcPr>
+          <w:p>
+            <w:pPr>
+              <w:rPr>
+                <w:lang w:val="nl-NL"/>
+              </w:rPr>
+            </w:pPr>
+          </w:p>
+        </w:tc>
+      </w:tr>
+    </w:tbl>
+    <w:p>
+      <w:pPr>
+        <w:rPr>
+          <w:lang w:val="nl-NL"/>
+        </w:rPr>
+      </w:pPr>
     </w:p>
     <w:sectPr>
       <w:pgSz w:w="12240" w:h="15840"/>
@@ -1519,7 +2019,7 @@
 </file>
 
 <file path=word/numbering.xml><?xml version="1.0" encoding="utf-8"?>
-<w:numbering xmlns:wpc="http://schemas.microsoft.com/office/word/2010/wordprocessingCanvas" xmlns:mc="http://schemas.openxmlformats.org/markup-compatibility/2006" xmlns:o="urn:schemas-microsoft-com:office:office" xmlns:r="http://schemas.openxmlformats.org/officeDocument/2006/relationships" xmlns:m="http://schemas.openxmlformats.org/officeDocument/2006/math" xmlns:v="urn:schemas-microsoft-com:vml" xmlns:wp14="http://schemas.microsoft.com/office/word/2010/wordprocessingDrawing" xmlns:wp="http://schemas.openxmlformats.org/drawingml/2006/wordprocessingDrawing" xmlns:w10="urn:schemas-microsoft-com:office:word" xmlns:w="http://schemas.openxmlformats.org/wordprocessingml/2006/main" xmlns:w14="http://schemas.microsoft.com/office/word/2010/wordml" xmlns:w15="http://schemas.microsoft.com/office/word/2012/wordml" xmlns:wpg="http://schemas.microsoft.com/office/word/2010/wordprocessingGroup" xmlns:wpi="http://schemas.microsoft.com/office/word/2010/wordprocessingInk" xmlns:wne="http://schemas.microsoft.com/office/word/2006/wordml" xmlns:wps="http://schemas.microsoft.com/office/word/2010/wordprocessingShape" mc:Ignorable="w14 w15 wp14">
+<w:numbering xmlns:wpc="http://schemas.microsoft.com/office/word/2010/wordprocessingCanvas" xmlns:cx="http://schemas.microsoft.com/office/drawing/2014/chartex" xmlns:cx1="http://schemas.microsoft.com/office/drawing/2015/9/8/chartex" xmlns:cx2="http://schemas.microsoft.com/office/drawing/2015/10/21/chartex" xmlns:cx3="http://schemas.microsoft.com/office/drawing/2016/5/9/chartex" xmlns:cx4="http://schemas.microsoft.com/office/drawing/2016/5/10/chartex" xmlns:cx5="http://schemas.microsoft.com/office/drawing/2016/5/11/chartex" xmlns:cx6="http://schemas.microsoft.com/office/drawing/2016/5/12/chartex" xmlns:cx7="http://schemas.microsoft.com/office/drawing/2016/5/13/chartex" xmlns:cx8="http://schemas.microsoft.com/office/drawing/2016/5/14/chartex" xmlns:mc="http://schemas.openxmlformats.org/markup-compatibility/2006" xmlns:aink="http://schemas.microsoft.com/office/drawing/2016/ink" xmlns:o="urn:schemas-microsoft-com:office:office" xmlns:r="http://schemas.openxmlformats.org/officeDocument/2006/relationships" xmlns:m="http://schemas.openxmlformats.org/officeDocument/2006/math" xmlns:v="urn:schemas-microsoft-com:vml" xmlns:wp14="http://schemas.microsoft.com/office/word/2010/wordprocessingDrawing" xmlns:wp="http://schemas.openxmlformats.org/drawingml/2006/wordprocessingDrawing" xmlns:w10="urn:schemas-microsoft-com:office:word" xmlns:w="http://schemas.openxmlformats.org/wordprocessingml/2006/main" xmlns:w14="http://schemas.microsoft.com/office/word/2010/wordml" xmlns:w15="http://schemas.microsoft.com/office/word/2012/wordml" xmlns:w16se="http://schemas.microsoft.com/office/word/2015/wordml/symex" xmlns:wpg="http://schemas.microsoft.com/office/word/2010/wordprocessingGroup" xmlns:wpi="http://schemas.microsoft.com/office/word/2010/wordprocessingInk" xmlns:wne="http://schemas.microsoft.com/office/word/2006/wordml" xmlns:wps="http://schemas.microsoft.com/office/word/2010/wordprocessingShape" mc:Ignorable="w14 w15 w16se wp14">
   <w:abstractNum w:abstractNumId="0" w15:restartNumberingAfterBreak="0">
     <w:nsid w:val="244647B5"/>
     <w:multiLevelType w:val="hybridMultilevel"/>
@@ -1821,7 +2321,7 @@
 </file>
 
 <file path=word/styles.xml><?xml version="1.0" encoding="utf-8"?>
-<w:styles xmlns:mc="http://schemas.openxmlformats.org/markup-compatibility/2006" xmlns:r="http://schemas.openxmlformats.org/officeDocument/2006/relationships" xmlns:w="http://schemas.openxmlformats.org/wordprocessingml/2006/main" xmlns:w14="http://schemas.microsoft.com/office/word/2010/wordml" xmlns:w15="http://schemas.microsoft.com/office/word/2012/wordml" mc:Ignorable="w14 w15">
+<w:styles xmlns:mc="http://schemas.openxmlformats.org/markup-compatibility/2006" xmlns:r="http://schemas.openxmlformats.org/officeDocument/2006/relationships" xmlns:w="http://schemas.openxmlformats.org/wordprocessingml/2006/main" xmlns:w14="http://schemas.microsoft.com/office/word/2010/wordml" xmlns:w15="http://schemas.microsoft.com/office/word/2012/wordml" xmlns:w16se="http://schemas.microsoft.com/office/word/2015/wordml/symex" mc:Ignorable="w14 w15 w16se">
   <w:docDefaults>
     <w:rPrDefault>
       <w:rPr>
@@ -1837,7 +2337,7 @@
       </w:pPr>
     </w:pPrDefault>
   </w:docDefaults>
-  <w:latentStyles w:defLockedState="0" w:defUIPriority="99" w:defSemiHidden="0" w:defUnhideWhenUsed="0" w:defQFormat="0" w:count="371">
+  <w:latentStyles w:defLockedState="0" w:defUIPriority="99" w:defSemiHidden="0" w:defUnhideWhenUsed="0" w:defQFormat="0" w:count="374">
     <w:lsdException w:name="Normal" w:uiPriority="0" w:qFormat="1"/>
     <w:lsdException w:name="heading 1" w:uiPriority="9" w:qFormat="1"/>
     <w:lsdException w:name="heading 2" w:semiHidden="1" w:uiPriority="9" w:unhideWhenUsed="1" w:qFormat="1"/>
@@ -1943,7 +2443,6 @@
     <w:lsdException w:name="HTML Sample" w:semiHidden="1" w:unhideWhenUsed="1"/>
     <w:lsdException w:name="HTML Typewriter" w:semiHidden="1" w:unhideWhenUsed="1"/>
     <w:lsdException w:name="HTML Variable" w:semiHidden="1" w:unhideWhenUsed="1"/>
-    <w:lsdException w:name="Normal Table" w:semiHidden="1" w:unhideWhenUsed="1"/>
     <w:lsdException w:name="annotation subject" w:semiHidden="1" w:unhideWhenUsed="1"/>
     <w:lsdException w:name="No List" w:semiHidden="1" w:unhideWhenUsed="1"/>
     <w:lsdException w:name="Outline List 1" w:semiHidden="1" w:unhideWhenUsed="1"/>
@@ -1988,7 +2487,6 @@
     <w:lsdException w:name="Table Professional" w:semiHidden="1" w:unhideWhenUsed="1"/>
     <w:lsdException w:name="Table Subtle 1" w:semiHidden="1" w:unhideWhenUsed="1"/>
     <w:lsdException w:name="Table Subtle 2" w:semiHidden="1" w:unhideWhenUsed="1"/>
-    <w:lsdException w:name="Table Web 1" w:semiHidden="1" w:unhideWhenUsed="1"/>
     <w:lsdException w:name="Table Web 2" w:semiHidden="1" w:unhideWhenUsed="1"/>
     <w:lsdException w:name="Table Web 3" w:semiHidden="1" w:unhideWhenUsed="1"/>
     <w:lsdException w:name="Balloon Text" w:semiHidden="1" w:unhideWhenUsed="1"/>
@@ -2209,6 +2707,9 @@
     <w:lsdException w:name="List Table 5 Dark Accent 6" w:uiPriority="50"/>
     <w:lsdException w:name="List Table 6 Colorful Accent 6" w:uiPriority="51"/>
     <w:lsdException w:name="List Table 7 Colorful Accent 6" w:uiPriority="52"/>
+    <w:lsdException w:name="Mention" w:semiHidden="1" w:unhideWhenUsed="1"/>
+    <w:lsdException w:name="Smart Hyperlink" w:semiHidden="1" w:unhideWhenUsed="1"/>
+    <w:lsdException w:name="Hashtag" w:semiHidden="1" w:unhideWhenUsed="1"/>
   </w:latentStyles>
   <w:style w:type="paragraph" w:default="1" w:styleId="Standaard">
     <w:name w:val="Normal"/>
@@ -2391,6 +2892,25 @@
       <w:spacing w:after="100"/>
       <w:ind w:left="220"/>
     </w:pPr>
+  </w:style>
+  <w:style w:type="table" w:styleId="Tabelraster">
+    <w:name w:val="Table Grid"/>
+    <w:basedOn w:val="Standaardtabel"/>
+    <w:uiPriority w:val="39"/>
+    <w:rsid w:val="00B22FCF"/>
+    <w:pPr>
+      <w:spacing w:after="0" w:line="240" w:lineRule="auto"/>
+    </w:pPr>
+    <w:tblPr>
+      <w:tblBorders>
+        <w:top w:val="single" w:sz="4" w:space="0" w:color="auto"/>
+        <w:left w:val="single" w:sz="4" w:space="0" w:color="auto"/>
+        <w:bottom w:val="single" w:sz="4" w:space="0" w:color="auto"/>
+        <w:right w:val="single" w:sz="4" w:space="0" w:color="auto"/>
+        <w:insideH w:val="single" w:sz="4" w:space="0" w:color="auto"/>
+        <w:insideV w:val="single" w:sz="4" w:space="0" w:color="auto"/>
+      </w:tblBorders>
+    </w:tblPr>
   </w:style>
 </w:styles>
 </file>
@@ -2680,7 +3200,7 @@
 </file>
 
 <file path=customXml/itemProps2.xml><?xml version="1.0" encoding="utf-8"?>
-<ds:datastoreItem xmlns:ds="http://schemas.openxmlformats.org/officeDocument/2006/customXml" ds:itemID="{DBC11862-0336-4522-B0BD-FE2405F76F21}">
+<ds:datastoreItem xmlns:ds="http://schemas.openxmlformats.org/officeDocument/2006/customXml" ds:itemID="{B39D87E3-6BF3-4FF7-97C9-A0D7F5EC63BE}">
   <ds:schemaRefs>
     <ds:schemaRef ds:uri="http://schemas.openxmlformats.org/officeDocument/2006/bibliography"/>
   </ds:schemaRefs>

</xml_diff>